<commit_message>
Completed RBFSpline function and edited report qs
</commit_message>
<xml_diff>
--- a/part2/part2_report.docx
+++ b/part2/part2_report.docx
@@ -318,17 +318,7 @@
                   <w:rFonts w:ascii="Cambria Math" w:hAnsi="Cambria Math"/>
                   <w:lang w:val="en-US"/>
                 </w:rPr>
-                <m:t>i</m:t>
-              </m:r>
-              <m:r>
-                <m:rPr>
-                  <m:sty m:val="bi"/>
-                </m:rPr>
-                <w:rPr>
-                  <w:rFonts w:ascii="Cambria Math" w:hAnsi="Cambria Math"/>
-                  <w:lang w:val="en-US"/>
-                </w:rPr>
-                <m:t>,k</m:t>
+                <m:t>i,k</m:t>
               </m:r>
             </m:sub>
           </m:sSub>
@@ -337,14 +327,7 @@
               <w:rFonts w:ascii="Cambria Math" w:eastAsiaTheme="minorEastAsia" w:hAnsi="Cambria Math"/>
               <w:lang w:val="en-US"/>
             </w:rPr>
-            <m:t xml:space="preserve">,             </m:t>
-          </m:r>
-          <m:r>
-            <w:rPr>
-              <w:rFonts w:ascii="Cambria Math" w:eastAsiaTheme="minorEastAsia" w:hAnsi="Cambria Math"/>
-              <w:lang w:val="en-US"/>
-            </w:rPr>
-            <m:t>i</m:t>
+            <m:t>,             i</m:t>
           </m:r>
           <m:r>
             <m:rPr>
@@ -370,37 +353,7 @@
         <w:rPr>
           <w:lang w:val="en-US"/>
         </w:rPr>
-        <w:t>F</w:t>
-      </w:r>
-      <w:r>
-        <w:rPr>
-          <w:lang w:val="en-US"/>
-        </w:rPr>
-        <w:t xml:space="preserve">or </w:t>
-      </w:r>
-      <w:r>
-        <w:rPr>
-          <w:lang w:val="en-US"/>
-        </w:rPr>
-        <w:t>each</w:t>
-      </w:r>
-      <w:r>
-        <w:rPr>
-          <w:lang w:val="en-US"/>
-        </w:rPr>
-        <w:t xml:space="preserve"> poin</w:t>
-      </w:r>
-      <w:r>
-        <w:rPr>
-          <w:lang w:val="en-US"/>
-        </w:rPr>
-        <w:t>t</w:t>
-      </w:r>
-      <w:r>
-        <w:rPr>
-          <w:lang w:val="en-US"/>
-        </w:rPr>
-        <w:t xml:space="preserve"> in the </w:t>
+        <w:t xml:space="preserve">For each point in the </w:t>
       </w:r>
       <w:r>
         <w:rPr>
@@ -412,13 +365,7 @@
         <w:rPr>
           <w:lang w:val="en-US"/>
         </w:rPr>
-        <w:t>set</w:t>
-      </w:r>
-      <w:r>
-        <w:rPr>
-          <w:lang w:val="en-US"/>
-        </w:rPr>
-        <w:t>s</w:t>
+        <w:t>sets</w:t>
       </w:r>
       <w:r>
         <w:rPr>
@@ -1351,14 +1298,7 @@
                   <w:rFonts w:ascii="Cambria Math" w:eastAsiaTheme="minorEastAsia" w:hAnsi="Cambria Math"/>
                   <w:lang w:val="en-US"/>
                 </w:rPr>
-                <m:t xml:space="preserve">              </m:t>
-              </m:r>
-              <m:r>
-                <w:rPr>
-                  <w:rFonts w:ascii="Cambria Math" w:eastAsiaTheme="minorEastAsia" w:hAnsi="Cambria Math"/>
-                  <w:lang w:val="en-US"/>
-                </w:rPr>
-                <m:t>j=1:M;</m:t>
+                <m:t xml:space="preserve">              j=1:M;</m:t>
               </m:r>
               <m:r>
                 <w:rPr>
@@ -1769,17 +1709,7 @@
               <w:rFonts w:ascii="Cambria Math" w:eastAsiaTheme="minorEastAsia" w:hAnsi="Cambria Math"/>
               <w:lang w:val="en-US"/>
             </w:rPr>
-            <m:t>W</m:t>
-          </m:r>
-          <m:r>
-            <m:rPr>
-              <m:sty m:val="bi"/>
-            </m:rPr>
-            <w:rPr>
-              <w:rFonts w:ascii="Cambria Math" w:eastAsiaTheme="minorEastAsia" w:hAnsi="Cambria Math"/>
-              <w:lang w:val="en-US"/>
-            </w:rPr>
-            <m:t>=</m:t>
+            <m:t>W=</m:t>
           </m:r>
           <m:r>
             <w:rPr>
@@ -2253,17 +2183,7 @@
                   <w:rFonts w:ascii="Cambria Math" w:eastAsiaTheme="minorEastAsia" w:hAnsi="Cambria Math"/>
                   <w:lang w:val="en-US"/>
                 </w:rPr>
-                <m:t>0</m:t>
-              </m:r>
-              <m:r>
-                <m:rPr>
-                  <m:sty m:val="bi"/>
-                </m:rPr>
-                <w:rPr>
-                  <w:rFonts w:ascii="Cambria Math" w:eastAsiaTheme="minorEastAsia" w:hAnsi="Cambria Math"/>
-                  <w:lang w:val="en-US"/>
-                </w:rPr>
-                <m:t>×β</m:t>
+                <m:t>0×β</m:t>
               </m:r>
             </m:e>
           </m:d>
@@ -2275,17 +2195,7 @@
               <w:rFonts w:ascii="Cambria Math" w:eastAsiaTheme="minorEastAsia" w:hAnsi="Cambria Math"/>
               <w:lang w:val="en-US"/>
             </w:rPr>
-            <m:t xml:space="preserve">= </m:t>
-          </m:r>
-          <m:r>
-            <m:rPr>
-              <m:sty m:val="bi"/>
-            </m:rPr>
-            <w:rPr>
-              <w:rFonts w:ascii="Cambria Math" w:eastAsiaTheme="minorEastAsia" w:hAnsi="Cambria Math"/>
-              <w:lang w:val="en-US"/>
-            </w:rPr>
-            <m:t>0</m:t>
+            <m:t>= 0</m:t>
           </m:r>
         </m:oMath>
       </m:oMathPara>
@@ -2513,6 +2423,9 @@
       </w:r>
       <m:oMath>
         <m:r>
+          <m:rPr>
+            <m:sty m:val="p"/>
+          </m:rPr>
           <w:rPr>
             <w:rFonts w:ascii="Cambria Math" w:hAnsi="Cambria Math"/>
             <w:lang w:val="en-US"/>
@@ -3504,16 +3417,7 @@
                                   <w:szCs w:val="28"/>
                                   <w:lang w:val="en-US"/>
                                 </w:rPr>
-                                <m:t>(</m:t>
-                              </m:r>
-                              <m:r>
-                                <w:rPr>
-                                  <w:rFonts w:ascii="Cambria Math" w:hAnsi="Cambria Math"/>
-                                  <w:sz w:val="28"/>
-                                  <w:szCs w:val="28"/>
-                                  <w:lang w:val="en-US"/>
-                                </w:rPr>
-                                <m:t>||</m:t>
+                                <m:t>(||</m:t>
                               </m:r>
                               <m:sSub>
                                 <m:sSubPr>
@@ -3614,16 +3518,7 @@
                                   <w:szCs w:val="28"/>
                                   <w:lang w:val="en-US"/>
                                 </w:rPr>
-                                <m:t>||</m:t>
-                              </m:r>
-                              <m:r>
-                                <w:rPr>
-                                  <w:rFonts w:ascii="Cambria Math" w:hAnsi="Cambria Math"/>
-                                  <w:sz w:val="28"/>
-                                  <w:szCs w:val="28"/>
-                                  <w:lang w:val="en-US"/>
-                                </w:rPr>
-                                <m:t>)</m:t>
+                                <m:t>||)</m:t>
                               </m:r>
                             </m:e>
                             <m:sup>
@@ -3827,6 +3722,24 @@
           <w:lang w:val="en-US"/>
         </w:rPr>
       </w:pPr>
+      <w:r>
+        <w:rPr>
+          <w:lang w:val="en-US"/>
+        </w:rPr>
+        <w:t>F</w:t>
+      </w:r>
+      <w:r>
+        <w:rPr>
+          <w:lang w:val="en-US"/>
+        </w:rPr>
+        <w:t>or 3 dimensions, k = 1:3</w:t>
+      </w:r>
+      <w:r>
+        <w:rPr>
+          <w:lang w:val="en-US"/>
+        </w:rPr>
+        <w:t>.</w:t>
+      </w:r>
     </w:p>
     <w:p>
       <w:pPr>

</xml_diff>